<commit_message>
add cmd: update local host data
</commit_message>
<xml_diff>
--- a/git/20171118_how_to_use_github.docx
+++ b/git/20171118_how_to_use_github.docx
@@ -22,21 +22,8 @@
           <w:szCs w:val="28"/>
           <w:lang w:eastAsia="zh-TW"/>
         </w:rPr>
-        <w:t xml:space="preserve">how to use </w:t>
-      </w:r>
-      <w:proofErr w:type="spellStart"/>
-      <w:r>
-        <w:rPr>
-          <w:rFonts w:hint="eastAsia"/>
-          <w:b/>
-          <w:bCs/>
-          <w:sz w:val="28"/>
-          <w:szCs w:val="28"/>
-          <w:lang w:eastAsia="zh-TW"/>
-        </w:rPr>
-        <w:t>github</w:t>
-      </w:r>
-      <w:proofErr w:type="spellEnd"/>
+        <w:t>how to use github</w:t>
+      </w:r>
     </w:p>
     <w:p>
       <w:pPr>
@@ -54,23 +41,7 @@
           <w:rFonts w:hint="eastAsia"/>
           <w:lang w:eastAsia="zh-TW"/>
         </w:rPr>
-        <w:t xml:space="preserve">create a project in </w:t>
-      </w:r>
-      <w:proofErr w:type="spellStart"/>
-      <w:r>
-        <w:rPr>
-          <w:rFonts w:hint="eastAsia"/>
-          <w:lang w:eastAsia="zh-TW"/>
-        </w:rPr>
-        <w:t>github</w:t>
-      </w:r>
-      <w:proofErr w:type="spellEnd"/>
-      <w:r>
-        <w:rPr>
-          <w:rFonts w:hint="eastAsia"/>
-          <w:lang w:eastAsia="zh-TW"/>
-        </w:rPr>
-        <w:t xml:space="preserve"> web</w:t>
+        <w:t>create a project in github web</w:t>
       </w:r>
     </w:p>
     <w:p>
@@ -198,7 +169,7 @@
               </wp:inline>
             </w:drawing>
           </mc:Choice>
-          <mc:Fallback xmlns:mo="http://schemas.microsoft.com/office/mac/office/2008/main" xmlns:mv="urn:schemas-microsoft-com:mac:vml">
+          <mc:Fallback xmlns:mv="urn:schemas-microsoft-com:mac:vml" xmlns:mo="http://schemas.microsoft.com/office/mac/office/2008/main">
             <w:pict>
               <v:group w14:anchorId="16EA4D17" id="畫布 19" o:spid="_x0000_s1026" style="width:415.5pt;height:280.5pt;mso-position-horizontal-relative:char;mso-position-vertical-relative:line" coordsize="5276850,3562350" o:gfxdata="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">
                 <v:shapetype id="_x0000_t75" coordsize="21600,21600" o:spt="75" o:preferrelative="t" path="m@4@5l@4@11@9@11@9@5xe" filled="f" stroked="f">
@@ -1429,9 +1400,21 @@
           <w:bdr w:val="none" w:sz="0" w:space="0" w:color="auto" w:frame="1"/>
           <w:lang w:eastAsia="zh-TW"/>
         </w:rPr>
-        <w:t xml:space="preserve">git add </w:t>
-      </w:r>
-      <w:proofErr w:type="spellStart"/>
+        <w:t>git add file_name</w:t>
+      </w:r>
+    </w:p>
+    <w:p>
+      <w:pPr>
+        <w:pStyle w:val="ListParagraph"/>
+        <w:numPr>
+          <w:ilvl w:val="2"/>
+          <w:numId w:val="1"/>
+        </w:numPr>
+        <w:rPr>
+          <w:rFonts w:cstheme="minorHAnsi"/>
+          <w:lang w:eastAsia="zh-TW"/>
+        </w:rPr>
+      </w:pPr>
       <w:r>
         <w:rPr>
           <w:rFonts w:cstheme="minorHAnsi"/>
@@ -1440,22 +1423,8 @@
           <w:bdr w:val="none" w:sz="0" w:space="0" w:color="auto" w:frame="1"/>
           <w:lang w:eastAsia="zh-TW"/>
         </w:rPr>
-        <w:t>file_name</w:t>
-      </w:r>
-      <w:proofErr w:type="spellEnd"/>
-    </w:p>
-    <w:p>
-      <w:pPr>
-        <w:pStyle w:val="ListParagraph"/>
-        <w:numPr>
-          <w:ilvl w:val="2"/>
-          <w:numId w:val="1"/>
-        </w:numPr>
-        <w:rPr>
-          <w:rFonts w:cstheme="minorHAnsi"/>
-          <w:lang w:eastAsia="zh-TW"/>
-        </w:rPr>
-      </w:pPr>
+        <w:t>git add ./.vimrc</w:t>
+      </w:r>
       <w:r>
         <w:rPr>
           <w:rFonts w:cstheme="minorHAnsi"/>
@@ -1464,50 +1433,6 @@
           <w:bdr w:val="none" w:sz="0" w:space="0" w:color="auto" w:frame="1"/>
           <w:lang w:eastAsia="zh-TW"/>
         </w:rPr>
-        <w:t xml:space="preserve">git </w:t>
-      </w:r>
-      <w:proofErr w:type="gramStart"/>
-      <w:r>
-        <w:rPr>
-          <w:rFonts w:cstheme="minorHAnsi"/>
-          <w:color w:val="333333"/>
-          <w:spacing w:val="3"/>
-          <w:bdr w:val="none" w:sz="0" w:space="0" w:color="auto" w:frame="1"/>
-          <w:lang w:eastAsia="zh-TW"/>
-        </w:rPr>
-        <w:t>add .</w:t>
-      </w:r>
-      <w:proofErr w:type="gramEnd"/>
-      <w:r>
-        <w:rPr>
-          <w:rFonts w:cstheme="minorHAnsi"/>
-          <w:color w:val="333333"/>
-          <w:spacing w:val="3"/>
-          <w:bdr w:val="none" w:sz="0" w:space="0" w:color="auto" w:frame="1"/>
-          <w:lang w:eastAsia="zh-TW"/>
-        </w:rPr>
-        <w:t>/.</w:t>
-      </w:r>
-      <w:proofErr w:type="spellStart"/>
-      <w:r>
-        <w:rPr>
-          <w:rFonts w:cstheme="minorHAnsi"/>
-          <w:color w:val="333333"/>
-          <w:spacing w:val="3"/>
-          <w:bdr w:val="none" w:sz="0" w:space="0" w:color="auto" w:frame="1"/>
-          <w:lang w:eastAsia="zh-TW"/>
-        </w:rPr>
-        <w:t>vimrc</w:t>
-      </w:r>
-      <w:proofErr w:type="spellEnd"/>
-      <w:r>
-        <w:rPr>
-          <w:rFonts w:cstheme="minorHAnsi"/>
-          <w:color w:val="333333"/>
-          <w:spacing w:val="3"/>
-          <w:bdr w:val="none" w:sz="0" w:space="0" w:color="auto" w:frame="1"/>
-          <w:lang w:eastAsia="zh-TW"/>
-        </w:rPr>
         <w:t xml:space="preserve"> </w:t>
       </w:r>
     </w:p>
@@ -1631,29 +1556,7 @@
         <w:rPr>
           <w:lang w:eastAsia="zh-TW"/>
         </w:rPr>
-        <w:t xml:space="preserve">EX: git commit -m “the first time </w:t>
-      </w:r>
-      <w:proofErr w:type="gramStart"/>
-      <w:r>
-        <w:rPr>
-          <w:lang w:eastAsia="zh-TW"/>
-        </w:rPr>
-        <w:t>commit .</w:t>
-      </w:r>
-      <w:proofErr w:type="spellStart"/>
-      <w:r>
-        <w:rPr>
-          <w:lang w:eastAsia="zh-TW"/>
-        </w:rPr>
-        <w:t>vimrc</w:t>
-      </w:r>
-      <w:proofErr w:type="spellEnd"/>
-      <w:proofErr w:type="gramEnd"/>
-      <w:r>
-        <w:rPr>
-          <w:lang w:eastAsia="zh-TW"/>
-        </w:rPr>
-        <w:t>”</w:t>
+        <w:t>EX: git commit -m “the first time commit .vimrc”</w:t>
       </w:r>
     </w:p>
     <w:p>
@@ -2103,6 +2006,42 @@
           <w:lang w:eastAsia="zh-TW"/>
         </w:rPr>
         <w:t>git show</w:t>
+      </w:r>
+    </w:p>
+    <w:p>
+      <w:pPr>
+        <w:pStyle w:val="ListParagraph"/>
+        <w:numPr>
+          <w:ilvl w:val="1"/>
+          <w:numId w:val="1"/>
+        </w:numPr>
+        <w:rPr>
+          <w:lang w:eastAsia="zh-TW"/>
+        </w:rPr>
+      </w:pPr>
+      <w:r>
+        <w:rPr>
+          <w:lang w:eastAsia="zh-TW"/>
+        </w:rPr>
+        <w:t>update local host data</w:t>
+      </w:r>
+    </w:p>
+    <w:p>
+      <w:pPr>
+        <w:pStyle w:val="ListParagraph"/>
+        <w:numPr>
+          <w:ilvl w:val="2"/>
+          <w:numId w:val="1"/>
+        </w:numPr>
+        <w:rPr>
+          <w:lang w:eastAsia="zh-TW"/>
+        </w:rPr>
+      </w:pPr>
+      <w:r>
+        <w:rPr>
+          <w:lang w:eastAsia="zh-TW"/>
+        </w:rPr>
+        <w:t>git pull --rebase</w:t>
       </w:r>
     </w:p>
     <w:p>
@@ -2482,6 +2421,7 @@
     <w:lsdException w:name="HTML Sample" w:semiHidden="1" w:unhideWhenUsed="1"/>
     <w:lsdException w:name="HTML Typewriter" w:semiHidden="1" w:unhideWhenUsed="1"/>
     <w:lsdException w:name="HTML Variable" w:semiHidden="1" w:unhideWhenUsed="1"/>
+    <w:lsdException w:name="Normal Table" w:semiHidden="1" w:unhideWhenUsed="1"/>
     <w:lsdException w:name="annotation subject" w:semiHidden="1" w:unhideWhenUsed="1"/>
     <w:lsdException w:name="No List" w:semiHidden="1" w:unhideWhenUsed="1"/>
     <w:lsdException w:name="Outline List 1" w:semiHidden="1" w:unhideWhenUsed="1"/>
@@ -2528,8 +2468,10 @@
     <w:lsdException w:name="Table Subtle 2" w:semiHidden="1" w:unhideWhenUsed="1"/>
     <w:lsdException w:name="Table Web 1" w:semiHidden="1" w:unhideWhenUsed="1"/>
     <w:lsdException w:name="Table Web 2" w:semiHidden="1" w:unhideWhenUsed="1"/>
+    <w:lsdException w:name="Table Web 3" w:semiHidden="1" w:unhideWhenUsed="1"/>
     <w:lsdException w:name="Balloon Text" w:semiHidden="1" w:unhideWhenUsed="1"/>
     <w:lsdException w:name="Table Grid" w:uiPriority="39"/>
+    <w:lsdException w:name="Table Theme" w:semiHidden="1" w:unhideWhenUsed="1"/>
     <w:lsdException w:name="Placeholder Text" w:semiHidden="1"/>
     <w:lsdException w:name="No Spacing" w:uiPriority="1" w:qFormat="1"/>
     <w:lsdException w:name="Light Shading" w:uiPriority="60"/>

</xml_diff>

<commit_message>
new add operator's method
</commit_message>
<xml_diff>
--- a/git/20171118_how_to_use_github.docx
+++ b/git/20171118_how_to_use_github.docx
@@ -22,8 +22,21 @@
           <w:szCs w:val="28"/>
           <w:lang w:eastAsia="zh-TW"/>
         </w:rPr>
-        <w:t>how to use github</w:t>
-      </w:r>
+        <w:t xml:space="preserve">how to use </w:t>
+      </w:r>
+      <w:proofErr w:type="spellStart"/>
+      <w:r>
+        <w:rPr>
+          <w:rFonts w:hint="eastAsia"/>
+          <w:b/>
+          <w:bCs/>
+          <w:sz w:val="28"/>
+          <w:szCs w:val="28"/>
+          <w:lang w:eastAsia="zh-TW"/>
+        </w:rPr>
+        <w:t>github</w:t>
+      </w:r>
+      <w:proofErr w:type="spellEnd"/>
     </w:p>
     <w:p>
       <w:pPr>
@@ -41,7 +54,23 @@
           <w:rFonts w:hint="eastAsia"/>
           <w:lang w:eastAsia="zh-TW"/>
         </w:rPr>
-        <w:t>create a project in github web</w:t>
+        <w:t xml:space="preserve">create a project in </w:t>
+      </w:r>
+      <w:proofErr w:type="spellStart"/>
+      <w:r>
+        <w:rPr>
+          <w:rFonts w:hint="eastAsia"/>
+          <w:lang w:eastAsia="zh-TW"/>
+        </w:rPr>
+        <w:t>github</w:t>
+      </w:r>
+      <w:proofErr w:type="spellEnd"/>
+      <w:r>
+        <w:rPr>
+          <w:rFonts w:hint="eastAsia"/>
+          <w:lang w:eastAsia="zh-TW"/>
+        </w:rPr>
+        <w:t xml:space="preserve"> web</w:t>
       </w:r>
     </w:p>
     <w:p>
@@ -169,7 +198,7 @@
               </wp:inline>
             </w:drawing>
           </mc:Choice>
-          <mc:Fallback xmlns:mv="urn:schemas-microsoft-com:mac:vml" xmlns:mo="http://schemas.microsoft.com/office/mac/office/2008/main">
+          <mc:Fallback xmlns:mo="http://schemas.microsoft.com/office/mac/office/2008/main" xmlns:mv="urn:schemas-microsoft-com:mac:vml">
             <w:pict>
               <v:group w14:anchorId="16EA4D17" id="畫布 19" o:spid="_x0000_s1026" style="width:415.5pt;height:280.5pt;mso-position-horizontal-relative:char;mso-position-vertical-relative:line" coordsize="5276850,3562350" o:gfxdata="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">
                 <v:shapetype id="_x0000_t75" coordsize="21600,21600" o:spt="75" o:preferrelative="t" path="m@4@5l@4@11@9@11@9@5xe" filled="f" stroked="f">
@@ -1165,6 +1194,66 @@
       </w:pPr>
       <w:r>
         <w:rPr>
+          <w:rFonts w:hint="eastAsia"/>
+          <w:lang w:eastAsia="zh-TW"/>
+        </w:rPr>
+        <w:t>之後就可以在</w:t>
+      </w:r>
+      <w:r>
+        <w:rPr>
+          <w:lang w:eastAsia="zh-TW"/>
+        </w:rPr>
+        <w:t>local host</w:t>
+      </w:r>
+      <w:r>
+        <w:rPr>
+          <w:rFonts w:hint="eastAsia"/>
+          <w:lang w:eastAsia="zh-TW"/>
+        </w:rPr>
+        <w:t>上</w:t>
+      </w:r>
+      <w:r>
+        <w:rPr>
+          <w:rFonts w:hint="eastAsia"/>
+          <w:lang w:eastAsia="zh-TW"/>
+        </w:rPr>
+        <w:t>p</w:t>
+      </w:r>
+      <w:r>
+        <w:rPr>
+          <w:lang w:eastAsia="zh-TW"/>
+        </w:rPr>
+        <w:t>ush</w:t>
+      </w:r>
+      <w:r>
+        <w:rPr>
+          <w:rFonts w:hint="eastAsia"/>
+          <w:lang w:eastAsia="zh-TW"/>
+        </w:rPr>
+        <w:t>檔案上去</w:t>
+      </w:r>
+      <w:r>
+        <w:rPr>
+          <w:rFonts w:hint="eastAsia"/>
+          <w:lang w:eastAsia="zh-TW"/>
+        </w:rPr>
+        <w:t>.</w:t>
+      </w:r>
+    </w:p>
+    <w:p>
+      <w:pPr>
+        <w:pStyle w:val="ListParagraph"/>
+        <w:numPr>
+          <w:ilvl w:val="1"/>
+          <w:numId w:val="1"/>
+        </w:numPr>
+        <w:rPr>
+          <w:lang w:eastAsia="zh-TW"/>
+        </w:rPr>
+      </w:pPr>
+      <w:r>
+        <w:rPr>
+          <w:rFonts w:hint="eastAsia"/>
           <w:lang w:eastAsia="zh-TW"/>
         </w:rPr>
         <w:t>continue</w:t>
@@ -1174,6 +1263,25 @@
       <w:pPr>
         <w:pStyle w:val="ListParagraph"/>
         <w:numPr>
+          <w:ilvl w:val="0"/>
+          <w:numId w:val="1"/>
+        </w:numPr>
+        <w:rPr>
+          <w:lang w:eastAsia="zh-TW"/>
+        </w:rPr>
+      </w:pPr>
+      <w:r>
+        <w:rPr>
+          <w:rFonts w:hint="eastAsia"/>
+          <w:lang w:eastAsia="zh-TW"/>
+        </w:rPr>
+        <w:t>command</w:t>
+      </w:r>
+    </w:p>
+    <w:p>
+      <w:pPr>
+        <w:pStyle w:val="ListParagraph"/>
+        <w:numPr>
           <w:ilvl w:val="1"/>
           <w:numId w:val="1"/>
         </w:numPr>
@@ -1186,44 +1294,6 @@
           <w:rFonts w:hint="eastAsia"/>
           <w:lang w:eastAsia="zh-TW"/>
         </w:rPr>
-        <w:t>continue</w:t>
-      </w:r>
-    </w:p>
-    <w:p>
-      <w:pPr>
-        <w:pStyle w:val="ListParagraph"/>
-        <w:numPr>
-          <w:ilvl w:val="0"/>
-          <w:numId w:val="1"/>
-        </w:numPr>
-        <w:rPr>
-          <w:lang w:eastAsia="zh-TW"/>
-        </w:rPr>
-      </w:pPr>
-      <w:r>
-        <w:rPr>
-          <w:rFonts w:hint="eastAsia"/>
-          <w:lang w:eastAsia="zh-TW"/>
-        </w:rPr>
-        <w:t>command</w:t>
-      </w:r>
-    </w:p>
-    <w:p>
-      <w:pPr>
-        <w:pStyle w:val="ListParagraph"/>
-        <w:numPr>
-          <w:ilvl w:val="1"/>
-          <w:numId w:val="1"/>
-        </w:numPr>
-        <w:rPr>
-          <w:lang w:eastAsia="zh-TW"/>
-        </w:rPr>
-      </w:pPr>
-      <w:r>
-        <w:rPr>
-          <w:rFonts w:hint="eastAsia"/>
-          <w:lang w:eastAsia="zh-TW"/>
-        </w:rPr>
         <w:t>一次</w:t>
       </w:r>
       <w:r>
@@ -1272,6 +1342,20 @@
         </w:rPr>
         <w:t>A</w:t>
       </w:r>
+      <w:r>
+        <w:rPr>
+          <w:lang w:eastAsia="zh-TW"/>
+        </w:rPr>
+        <w:t xml:space="preserve">, git </w:t>
+      </w:r>
+      <w:proofErr w:type="gramStart"/>
+      <w:r>
+        <w:rPr>
+          <w:lang w:eastAsia="zh-TW"/>
+        </w:rPr>
+        <w:t>add .</w:t>
+      </w:r>
+      <w:proofErr w:type="gramEnd"/>
     </w:p>
     <w:p>
       <w:pPr>
@@ -1290,6 +1374,20 @@
         </w:rPr>
         <w:t>EX: git add -A</w:t>
       </w:r>
+      <w:r>
+        <w:rPr>
+          <w:lang w:eastAsia="zh-TW"/>
+        </w:rPr>
+        <w:t xml:space="preserve"> or git </w:t>
+      </w:r>
+      <w:proofErr w:type="gramStart"/>
+      <w:r>
+        <w:rPr>
+          <w:lang w:eastAsia="zh-TW"/>
+        </w:rPr>
+        <w:t>add .</w:t>
+      </w:r>
+      <w:proofErr w:type="gramEnd"/>
     </w:p>
     <w:p>
       <w:pPr>
@@ -1400,21 +1498,9 @@
           <w:bdr w:val="none" w:sz="0" w:space="0" w:color="auto" w:frame="1"/>
           <w:lang w:eastAsia="zh-TW"/>
         </w:rPr>
-        <w:t>git add file_name</w:t>
-      </w:r>
-    </w:p>
-    <w:p>
-      <w:pPr>
-        <w:pStyle w:val="ListParagraph"/>
-        <w:numPr>
-          <w:ilvl w:val="2"/>
-          <w:numId w:val="1"/>
-        </w:numPr>
-        <w:rPr>
-          <w:rFonts w:cstheme="minorHAnsi"/>
-          <w:lang w:eastAsia="zh-TW"/>
-        </w:rPr>
-      </w:pPr>
+        <w:t xml:space="preserve">git add </w:t>
+      </w:r>
+      <w:proofErr w:type="spellStart"/>
       <w:r>
         <w:rPr>
           <w:rFonts w:cstheme="minorHAnsi"/>
@@ -1423,8 +1509,22 @@
           <w:bdr w:val="none" w:sz="0" w:space="0" w:color="auto" w:frame="1"/>
           <w:lang w:eastAsia="zh-TW"/>
         </w:rPr>
-        <w:t>git add ./.vimrc</w:t>
-      </w:r>
+        <w:t>file_name</w:t>
+      </w:r>
+      <w:proofErr w:type="spellEnd"/>
+    </w:p>
+    <w:p>
+      <w:pPr>
+        <w:pStyle w:val="ListParagraph"/>
+        <w:numPr>
+          <w:ilvl w:val="2"/>
+          <w:numId w:val="1"/>
+        </w:numPr>
+        <w:rPr>
+          <w:rFonts w:cstheme="minorHAnsi"/>
+          <w:lang w:eastAsia="zh-TW"/>
+        </w:rPr>
+      </w:pPr>
       <w:r>
         <w:rPr>
           <w:rFonts w:cstheme="minorHAnsi"/>
@@ -1433,6 +1533,50 @@
           <w:bdr w:val="none" w:sz="0" w:space="0" w:color="auto" w:frame="1"/>
           <w:lang w:eastAsia="zh-TW"/>
         </w:rPr>
+        <w:t xml:space="preserve">git </w:t>
+      </w:r>
+      <w:proofErr w:type="gramStart"/>
+      <w:r>
+        <w:rPr>
+          <w:rFonts w:cstheme="minorHAnsi"/>
+          <w:color w:val="333333"/>
+          <w:spacing w:val="3"/>
+          <w:bdr w:val="none" w:sz="0" w:space="0" w:color="auto" w:frame="1"/>
+          <w:lang w:eastAsia="zh-TW"/>
+        </w:rPr>
+        <w:t>add .</w:t>
+      </w:r>
+      <w:proofErr w:type="gramEnd"/>
+      <w:r>
+        <w:rPr>
+          <w:rFonts w:cstheme="minorHAnsi"/>
+          <w:color w:val="333333"/>
+          <w:spacing w:val="3"/>
+          <w:bdr w:val="none" w:sz="0" w:space="0" w:color="auto" w:frame="1"/>
+          <w:lang w:eastAsia="zh-TW"/>
+        </w:rPr>
+        <w:t>/.</w:t>
+      </w:r>
+      <w:proofErr w:type="spellStart"/>
+      <w:r>
+        <w:rPr>
+          <w:rFonts w:cstheme="minorHAnsi"/>
+          <w:color w:val="333333"/>
+          <w:spacing w:val="3"/>
+          <w:bdr w:val="none" w:sz="0" w:space="0" w:color="auto" w:frame="1"/>
+          <w:lang w:eastAsia="zh-TW"/>
+        </w:rPr>
+        <w:t>vimrc</w:t>
+      </w:r>
+      <w:proofErr w:type="spellEnd"/>
+      <w:r>
+        <w:rPr>
+          <w:rFonts w:cstheme="minorHAnsi"/>
+          <w:color w:val="333333"/>
+          <w:spacing w:val="3"/>
+          <w:bdr w:val="none" w:sz="0" w:space="0" w:color="auto" w:frame="1"/>
+          <w:lang w:eastAsia="zh-TW"/>
+        </w:rPr>
         <w:t xml:space="preserve"> </w:t>
       </w:r>
     </w:p>
@@ -1556,7 +1700,29 @@
         <w:rPr>
           <w:lang w:eastAsia="zh-TW"/>
         </w:rPr>
-        <w:t>EX: git commit -m “the first time commit .vimrc”</w:t>
+        <w:t xml:space="preserve">EX: git commit -m “the first time </w:t>
+      </w:r>
+      <w:proofErr w:type="gramStart"/>
+      <w:r>
+        <w:rPr>
+          <w:lang w:eastAsia="zh-TW"/>
+        </w:rPr>
+        <w:t>commit .</w:t>
+      </w:r>
+      <w:proofErr w:type="spellStart"/>
+      <w:r>
+        <w:rPr>
+          <w:lang w:eastAsia="zh-TW"/>
+        </w:rPr>
+        <w:t>vimrc</w:t>
+      </w:r>
+      <w:proofErr w:type="spellEnd"/>
+      <w:proofErr w:type="gramEnd"/>
+      <w:r>
+        <w:rPr>
+          <w:lang w:eastAsia="zh-TW"/>
+        </w:rPr>
+        <w:t>”</w:t>
       </w:r>
     </w:p>
     <w:p>
@@ -1776,6 +1942,70 @@
         </w:rPr>
         <w:t>可以幫助我們知道目前專案中各個檔案更動與被追蹤的情形</w:t>
       </w:r>
+      <w:r>
+        <w:rPr>
+          <w:rFonts w:ascii="MS Mincho" w:hAnsi="MS Mincho" w:cs="MS Mincho" w:hint="eastAsia"/>
+          <w:color w:val="595959"/>
+          <w:lang w:eastAsia="zh-TW"/>
+        </w:rPr>
+        <w:t>以及暫存區狀態</w:t>
+      </w:r>
+      <w:r>
+        <w:rPr>
+          <w:rFonts w:ascii="MS Mincho" w:hAnsi="MS Mincho" w:cs="MS Mincho" w:hint="eastAsia"/>
+          <w:color w:val="595959"/>
+          <w:lang w:eastAsia="zh-TW"/>
+        </w:rPr>
+        <w:t>(</w:t>
+      </w:r>
+      <w:r>
+        <w:rPr>
+          <w:rFonts w:ascii="MS Mincho" w:hAnsi="MS Mincho" w:cs="MS Mincho" w:hint="eastAsia"/>
+          <w:color w:val="595959"/>
+          <w:lang w:eastAsia="zh-TW"/>
+        </w:rPr>
+        <w:t>在還未</w:t>
+      </w:r>
+      <w:r>
+        <w:rPr>
+          <w:rFonts w:ascii="MS Mincho" w:hAnsi="MS Mincho" w:cs="MS Mincho" w:hint="eastAsia"/>
+          <w:color w:val="595959"/>
+          <w:lang w:eastAsia="zh-TW"/>
+        </w:rPr>
+        <w:t>p</w:t>
+      </w:r>
+      <w:r>
+        <w:rPr>
+          <w:rFonts w:ascii="MS Mincho" w:hAnsi="MS Mincho" w:cs="MS Mincho"/>
+          <w:color w:val="595959"/>
+          <w:lang w:eastAsia="zh-TW"/>
+        </w:rPr>
+        <w:t>ush</w:t>
+      </w:r>
+      <w:r>
+        <w:rPr>
+          <w:rFonts w:ascii="MS Mincho" w:hAnsi="MS Mincho" w:cs="MS Mincho" w:hint="eastAsia"/>
+          <w:color w:val="595959"/>
+          <w:lang w:eastAsia="zh-TW"/>
+        </w:rPr>
+        <w:t>前的狀態</w:t>
+      </w:r>
+      <w:r>
+        <w:rPr>
+          <w:rFonts w:ascii="MS Mincho" w:hAnsi="MS Mincho" w:cs="MS Mincho" w:hint="eastAsia"/>
+          <w:color w:val="595959"/>
+          <w:lang w:eastAsia="zh-TW"/>
+        </w:rPr>
+        <w:t>)</w:t>
+      </w:r>
+      <w:r>
+        <w:rPr>
+          <w:rFonts w:ascii="MS Mincho" w:hAnsi="MS Mincho" w:cs="MS Mincho" w:hint="eastAsia"/>
+          <w:color w:val="595959"/>
+          <w:lang w:eastAsia="zh-TW"/>
+        </w:rPr>
+        <w:t>.</w:t>
+      </w:r>
     </w:p>
     <w:p>
       <w:pPr>
@@ -2025,6 +2255,27 @@
         </w:rPr>
         <w:t>update local host data</w:t>
       </w:r>
+      <w:r>
+        <w:rPr>
+          <w:rFonts w:hint="eastAsia"/>
+          <w:lang w:eastAsia="zh-TW"/>
+        </w:rPr>
+        <w:t>(</w:t>
+      </w:r>
+      <w:r>
+        <w:rPr>
+          <w:rFonts w:hint="eastAsia"/>
+          <w:lang w:eastAsia="zh-TW"/>
+        </w:rPr>
+        <w:t>確保本地資料與遠端資料同步</w:t>
+      </w:r>
+      <w:r>
+        <w:rPr>
+          <w:rFonts w:hint="eastAsia"/>
+          <w:lang w:eastAsia="zh-TW"/>
+        </w:rPr>
+        <w:t>)</w:t>
+      </w:r>
     </w:p>
     <w:p>
       <w:pPr>
@@ -2061,6 +2312,779 @@
           <w:lang w:eastAsia="zh-TW"/>
         </w:rPr>
         <w:t>continue</w:t>
+      </w:r>
+    </w:p>
+    <w:p>
+      <w:pPr>
+        <w:rPr>
+          <w:lang w:eastAsia="zh-TW"/>
+        </w:rPr>
+      </w:pPr>
+    </w:p>
+    <w:p>
+      <w:pPr>
+        <w:pStyle w:val="ListParagraph"/>
+        <w:numPr>
+          <w:ilvl w:val="0"/>
+          <w:numId w:val="1"/>
+        </w:numPr>
+        <w:rPr>
+          <w:lang w:eastAsia="zh-TW"/>
+        </w:rPr>
+      </w:pPr>
+      <w:r>
+        <w:rPr>
+          <w:rFonts w:hint="eastAsia"/>
+          <w:lang w:eastAsia="zh-TW"/>
+        </w:rPr>
+        <w:t>從</w:t>
+      </w:r>
+      <w:r>
+        <w:rPr>
+          <w:rFonts w:hint="eastAsia"/>
+          <w:lang w:eastAsia="zh-TW"/>
+        </w:rPr>
+        <w:t>l</w:t>
+      </w:r>
+      <w:r>
+        <w:rPr>
+          <w:lang w:eastAsia="zh-TW"/>
+        </w:rPr>
+        <w:t>ocal host</w:t>
+      </w:r>
+      <w:r>
+        <w:rPr>
+          <w:rFonts w:hint="eastAsia"/>
+          <w:lang w:eastAsia="zh-TW"/>
+        </w:rPr>
+        <w:t>的檔案到上傳到新建的</w:t>
+      </w:r>
+      <w:proofErr w:type="spellStart"/>
+      <w:r>
+        <w:rPr>
+          <w:rFonts w:hint="eastAsia"/>
+          <w:lang w:eastAsia="zh-TW"/>
+        </w:rPr>
+        <w:t>g</w:t>
+      </w:r>
+      <w:r>
+        <w:rPr>
+          <w:lang w:eastAsia="zh-TW"/>
+        </w:rPr>
+        <w:t>ithub</w:t>
+      </w:r>
+      <w:proofErr w:type="spellEnd"/>
+      <w:r>
+        <w:rPr>
+          <w:rFonts w:hint="eastAsia"/>
+          <w:lang w:eastAsia="zh-TW"/>
+        </w:rPr>
+        <w:t>庫</w:t>
+      </w:r>
+    </w:p>
+    <w:p>
+      <w:pPr>
+        <w:pStyle w:val="ListParagraph"/>
+        <w:numPr>
+          <w:ilvl w:val="1"/>
+          <w:numId w:val="1"/>
+        </w:numPr>
+        <w:rPr>
+          <w:lang w:eastAsia="zh-TW"/>
+        </w:rPr>
+      </w:pPr>
+      <w:proofErr w:type="spellStart"/>
+      <w:r>
+        <w:rPr>
+          <w:lang w:eastAsia="zh-TW"/>
+        </w:rPr>
+        <w:t>Github</w:t>
+      </w:r>
+      <w:proofErr w:type="spellEnd"/>
+      <w:r>
+        <w:rPr>
+          <w:rFonts w:hint="eastAsia"/>
+          <w:lang w:eastAsia="zh-TW"/>
+        </w:rPr>
+        <w:t>庫新建空的</w:t>
+      </w:r>
+      <w:r>
+        <w:rPr>
+          <w:rFonts w:hint="eastAsia"/>
+          <w:lang w:eastAsia="zh-TW"/>
+        </w:rPr>
+        <w:t>r</w:t>
+      </w:r>
+      <w:r>
+        <w:rPr>
+          <w:lang w:eastAsia="zh-TW"/>
+        </w:rPr>
+        <w:t>epository</w:t>
+      </w:r>
+    </w:p>
+    <w:p>
+      <w:pPr>
+        <w:jc w:val="center"/>
+        <w:rPr>
+          <w:lang w:eastAsia="zh-TW"/>
+        </w:rPr>
+      </w:pPr>
+      <w:r>
+        <w:rPr>
+          <w:rFonts w:hint="eastAsia"/>
+          <w:noProof/>
+        </w:rPr>
+        <mc:AlternateContent>
+          <mc:Choice Requires="wpc">
+            <w:drawing>
+              <wp:inline distT="0" distB="0" distL="0" distR="0" wp14:anchorId="2DB719F4" wp14:editId="685FE23D">
+                <wp:extent cx="5276850" cy="4651512"/>
+                <wp:effectExtent l="0" t="0" r="0" b="0"/>
+                <wp:docPr id="25" name="畫布 19"/>
+                <wp:cNvGraphicFramePr>
+                  <a:graphicFrameLocks xmlns:a="http://schemas.openxmlformats.org/drawingml/2006/main" noChangeAspect="1"/>
+                </wp:cNvGraphicFramePr>
+                <a:graphic xmlns:a="http://schemas.openxmlformats.org/drawingml/2006/main">
+                  <a:graphicData uri="http://schemas.microsoft.com/office/word/2010/wordprocessingCanvas">
+                    <wpc:wpc>
+                      <wpc:bg/>
+                      <wpc:whole/>
+                      <pic:pic xmlns:pic="http://schemas.openxmlformats.org/drawingml/2006/picture">
+                        <pic:nvPicPr>
+                          <pic:cNvPr id="34" name="Picture 34"/>
+                          <pic:cNvPicPr>
+                            <a:picLocks noChangeAspect="1"/>
+                          </pic:cNvPicPr>
+                        </pic:nvPicPr>
+                        <pic:blipFill>
+                          <a:blip r:embed="rId12" cstate="print">
+                            <a:extLst>
+                              <a:ext uri="{28A0092B-C50C-407E-A947-70E740481C1C}">
+                                <a14:useLocalDpi xmlns:a14="http://schemas.microsoft.com/office/drawing/2010/main" val="0"/>
+                              </a:ext>
+                            </a:extLst>
+                          </a:blip>
+                          <a:stretch>
+                            <a:fillRect/>
+                          </a:stretch>
+                        </pic:blipFill>
+                        <pic:spPr>
+                          <a:xfrm>
+                            <a:off x="177718" y="208668"/>
+                            <a:ext cx="4968952" cy="4172926"/>
+                          </a:xfrm>
+                          <a:prstGeom prst="rect">
+                            <a:avLst/>
+                          </a:prstGeom>
+                        </pic:spPr>
+                      </pic:pic>
+                      <wps:wsp>
+                        <wps:cNvPr id="5" name="Rectangle 5"/>
+                        <wps:cNvSpPr/>
+                        <wps:spPr>
+                          <a:xfrm>
+                            <a:off x="1626787" y="1237974"/>
+                            <a:ext cx="1609394" cy="228600"/>
+                          </a:xfrm>
+                          <a:prstGeom prst="rect">
+                            <a:avLst/>
+                          </a:prstGeom>
+                          <a:solidFill>
+                            <a:schemeClr val="accent1">
+                              <a:alpha val="0"/>
+                            </a:schemeClr>
+                          </a:solidFill>
+                          <a:ln w="38100">
+                            <a:solidFill>
+                              <a:srgbClr val="C00000"/>
+                            </a:solidFill>
+                          </a:ln>
+                        </wps:spPr>
+                        <wps:style>
+                          <a:lnRef idx="2">
+                            <a:schemeClr val="accent1">
+                              <a:shade val="50000"/>
+                            </a:schemeClr>
+                          </a:lnRef>
+                          <a:fillRef idx="1">
+                            <a:schemeClr val="accent1"/>
+                          </a:fillRef>
+                          <a:effectRef idx="0">
+                            <a:schemeClr val="accent1"/>
+                          </a:effectRef>
+                          <a:fontRef idx="minor">
+                            <a:schemeClr val="lt1"/>
+                          </a:fontRef>
+                        </wps:style>
+                        <wps:bodyPr rot="0" spcFirstLastPara="0" vertOverflow="overflow" horzOverflow="overflow" vert="horz" wrap="square" lIns="91440" tIns="45720" rIns="91440" bIns="45720" numCol="1" spcCol="0" rtlCol="0" fromWordArt="0" anchor="ctr" anchorCtr="0" forceAA="0" compatLnSpc="1">
+                          <a:prstTxWarp prst="textNoShape">
+                            <a:avLst/>
+                          </a:prstTxWarp>
+                          <a:noAutofit/>
+                        </wps:bodyPr>
+                      </wps:wsp>
+                      <wps:wsp>
+                        <wps:cNvPr id="14" name="Rectangle 14"/>
+                        <wps:cNvSpPr/>
+                        <wps:spPr>
+                          <a:xfrm>
+                            <a:off x="499690" y="4042501"/>
+                            <a:ext cx="1028700" cy="228600"/>
+                          </a:xfrm>
+                          <a:prstGeom prst="rect">
+                            <a:avLst/>
+                          </a:prstGeom>
+                          <a:solidFill>
+                            <a:schemeClr val="accent1">
+                              <a:alpha val="0"/>
+                            </a:schemeClr>
+                          </a:solidFill>
+                          <a:ln w="38100">
+                            <a:solidFill>
+                              <a:srgbClr val="C00000"/>
+                            </a:solidFill>
+                          </a:ln>
+                        </wps:spPr>
+                        <wps:style>
+                          <a:lnRef idx="2">
+                            <a:schemeClr val="accent1">
+                              <a:shade val="50000"/>
+                            </a:schemeClr>
+                          </a:lnRef>
+                          <a:fillRef idx="1">
+                            <a:schemeClr val="accent1"/>
+                          </a:fillRef>
+                          <a:effectRef idx="0">
+                            <a:schemeClr val="accent1"/>
+                          </a:effectRef>
+                          <a:fontRef idx="minor">
+                            <a:schemeClr val="lt1"/>
+                          </a:fontRef>
+                        </wps:style>
+                        <wps:bodyPr rot="0" spcFirstLastPara="0" vert="horz" wrap="square" lIns="91440" tIns="45720" rIns="91440" bIns="45720" numCol="1" spcCol="0" rtlCol="0" fromWordArt="0" anchor="ctr" anchorCtr="0" forceAA="0" compatLnSpc="1">
+                          <a:prstTxWarp prst="textNoShape">
+                            <a:avLst/>
+                          </a:prstTxWarp>
+                          <a:noAutofit/>
+                        </wps:bodyPr>
+                      </wps:wsp>
+                      <wps:wsp>
+                        <wps:cNvPr id="17" name="Oval 17"/>
+                        <wps:cNvSpPr/>
+                        <wps:spPr>
+                          <a:xfrm>
+                            <a:off x="3344269" y="1040059"/>
+                            <a:ext cx="457200" cy="457200"/>
+                          </a:xfrm>
+                          <a:prstGeom prst="ellipse">
+                            <a:avLst/>
+                          </a:prstGeom>
+                          <a:solidFill>
+                            <a:schemeClr val="accent1">
+                              <a:alpha val="0"/>
+                            </a:schemeClr>
+                          </a:solidFill>
+                          <a:ln w="38100"/>
+                        </wps:spPr>
+                        <wps:style>
+                          <a:lnRef idx="2">
+                            <a:schemeClr val="accent1">
+                              <a:shade val="50000"/>
+                            </a:schemeClr>
+                          </a:lnRef>
+                          <a:fillRef idx="1">
+                            <a:schemeClr val="accent1"/>
+                          </a:fillRef>
+                          <a:effectRef idx="0">
+                            <a:schemeClr val="accent1"/>
+                          </a:effectRef>
+                          <a:fontRef idx="minor">
+                            <a:schemeClr val="lt1"/>
+                          </a:fontRef>
+                        </wps:style>
+                        <wps:txbx>
+                          <w:txbxContent>
+                            <w:p>
+                              <w:pPr>
+                                <w:jc w:val="center"/>
+                                <w:rPr>
+                                  <w:color w:val="000000" w:themeColor="text1"/>
+                                  <w:lang w:eastAsia="zh-TW"/>
+                                </w:rPr>
+                              </w:pPr>
+                              <w:r>
+                                <w:rPr>
+                                  <w:rFonts w:hint="eastAsia"/>
+                                  <w:color w:val="000000" w:themeColor="text1"/>
+                                  <w:lang w:eastAsia="zh-TW"/>
+                                </w:rPr>
+                                <w:t>1</w:t>
+                              </w:r>
+                            </w:p>
+                          </w:txbxContent>
+                        </wps:txbx>
+                        <wps:bodyPr rot="0" spcFirstLastPara="0" vertOverflow="overflow" horzOverflow="overflow" vert="horz" wrap="square" lIns="91440" tIns="45720" rIns="91440" bIns="45720" numCol="1" spcCol="0" rtlCol="0" fromWordArt="0" anchor="ctr" anchorCtr="0" forceAA="0" compatLnSpc="1">
+                          <a:prstTxWarp prst="textNoShape">
+                            <a:avLst/>
+                          </a:prstTxWarp>
+                          <a:noAutofit/>
+                        </wps:bodyPr>
+                      </wps:wsp>
+                      <wps:wsp>
+                        <wps:cNvPr id="18" name="Oval 18"/>
+                        <wps:cNvSpPr/>
+                        <wps:spPr>
+                          <a:xfrm>
+                            <a:off x="1626787" y="3988005"/>
+                            <a:ext cx="457200" cy="457200"/>
+                          </a:xfrm>
+                          <a:prstGeom prst="ellipse">
+                            <a:avLst/>
+                          </a:prstGeom>
+                          <a:solidFill>
+                            <a:schemeClr val="accent1">
+                              <a:alpha val="0"/>
+                            </a:schemeClr>
+                          </a:solidFill>
+                          <a:ln w="38100"/>
+                        </wps:spPr>
+                        <wps:style>
+                          <a:lnRef idx="2">
+                            <a:schemeClr val="accent1">
+                              <a:shade val="50000"/>
+                            </a:schemeClr>
+                          </a:lnRef>
+                          <a:fillRef idx="1">
+                            <a:schemeClr val="accent1"/>
+                          </a:fillRef>
+                          <a:effectRef idx="0">
+                            <a:schemeClr val="accent1"/>
+                          </a:effectRef>
+                          <a:fontRef idx="minor">
+                            <a:schemeClr val="lt1"/>
+                          </a:fontRef>
+                        </wps:style>
+                        <wps:txbx>
+                          <w:txbxContent>
+                            <w:p>
+                              <w:pPr>
+                                <w:pStyle w:val="NormalWeb"/>
+                                <w:spacing w:before="0" w:beforeAutospacing="0" w:after="0" w:afterAutospacing="0"/>
+                                <w:jc w:val="center"/>
+                              </w:pPr>
+                              <w:r>
+                                <w:rPr>
+                                  <w:rFonts w:eastAsia="PMingLiU" w:hint="eastAsia"/>
+                                  <w:color w:val="000000"/>
+                                </w:rPr>
+                                <w:t>2</w:t>
+                              </w:r>
+                            </w:p>
+                          </w:txbxContent>
+                        </wps:txbx>
+                        <wps:bodyPr rot="0" spcFirstLastPara="0" vert="horz" wrap="square" lIns="91440" tIns="45720" rIns="91440" bIns="45720" numCol="1" spcCol="0" rtlCol="0" fromWordArt="0" anchor="ctr" anchorCtr="0" forceAA="0" compatLnSpc="1">
+                          <a:prstTxWarp prst="textNoShape">
+                            <a:avLst/>
+                          </a:prstTxWarp>
+                          <a:noAutofit/>
+                        </wps:bodyPr>
+                      </wps:wsp>
+                    </wpc:wpc>
+                  </a:graphicData>
+                </a:graphic>
+              </wp:inline>
+            </w:drawing>
+          </mc:Choice>
+          <mc:Fallback>
+            <w:pict>
+              <v:group w14:anchorId="2DB719F4" id="_x0000_s1042" editas="canvas" style="width:415.5pt;height:366.25pt;mso-position-horizontal-relative:char;mso-position-vertical-relative:line" coordsize="52768,46513" o:gfxdata="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">
+                <v:shape id="_x0000_s1043" type="#_x0000_t75" style="position:absolute;width:52768;height:46513;visibility:visible;mso-wrap-style:square">
+                  <v:fill o:detectmouseclick="t"/>
+                  <v:path o:connecttype="none"/>
+                </v:shape>
+                <v:shape id="Picture 34" o:spid="_x0000_s1044" type="#_x0000_t75" style="position:absolute;left:1777;top:2086;width:49689;height:41729;visibility:visible;mso-wrap-style:square" o:gfxdata="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">
+                  <v:imagedata r:id="rId13" o:title=""/>
+                </v:shape>
+                <v:rect id="Rectangle 5" o:spid="_x0000_s1045" style="position:absolute;left:16267;top:12379;width:16094;height:2286;visibility:visible;mso-wrap-style:square;v-text-anchor:middle" o:gfxdata="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" fillcolor="#4472c4 [3204]" strokecolor="#c00000" strokeweight="3pt">
+                  <v:fill opacity="0"/>
+                </v:rect>
+                <v:rect id="Rectangle 14" o:spid="_x0000_s1046" style="position:absolute;left:4996;top:40425;width:10287;height:2286;visibility:visible;mso-wrap-style:square;v-text-anchor:middle" o:gfxdata="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" fillcolor="#4472c4 [3204]" strokecolor="#c00000" strokeweight="3pt">
+                  <v:fill opacity="0"/>
+                </v:rect>
+                <v:oval id="Oval 17" o:spid="_x0000_s1047" style="position:absolute;left:33442;top:10400;width:4572;height:4572;visibility:visible;mso-wrap-style:square;v-text-anchor:middle" o:gfxdata="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" fillcolor="#4472c4 [3204]" strokecolor="#1f3763 [1604]" strokeweight="3pt">
+                  <v:fill opacity="0"/>
+                  <v:stroke joinstyle="miter"/>
+                  <v:textbox>
+                    <w:txbxContent>
+                      <w:p>
+                        <w:pPr>
+                          <w:jc w:val="center"/>
+                          <w:rPr>
+                            <w:color w:val="000000" w:themeColor="text1"/>
+                            <w:lang w:eastAsia="zh-TW"/>
+                          </w:rPr>
+                        </w:pPr>
+                        <w:r>
+                          <w:rPr>
+                            <w:rFonts w:hint="eastAsia"/>
+                            <w:color w:val="000000" w:themeColor="text1"/>
+                            <w:lang w:eastAsia="zh-TW"/>
+                          </w:rPr>
+                          <w:t>1</w:t>
+                        </w:r>
+                      </w:p>
+                    </w:txbxContent>
+                  </v:textbox>
+                </v:oval>
+                <v:oval id="Oval 18" o:spid="_x0000_s1048" style="position:absolute;left:16267;top:39880;width:4572;height:4572;visibility:visible;mso-wrap-style:square;v-text-anchor:middle" o:gfxdata="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" fillcolor="#4472c4 [3204]" strokecolor="#1f3763 [1604]" strokeweight="3pt">
+                  <v:fill opacity="0"/>
+                  <v:stroke joinstyle="miter"/>
+                  <v:textbox>
+                    <w:txbxContent>
+                      <w:p>
+                        <w:pPr>
+                          <w:pStyle w:val="NormalWeb"/>
+                          <w:spacing w:before="0" w:beforeAutospacing="0" w:after="0" w:afterAutospacing="0"/>
+                          <w:jc w:val="center"/>
+                        </w:pPr>
+                        <w:r>
+                          <w:rPr>
+                            <w:rFonts w:eastAsia="PMingLiU" w:hint="eastAsia"/>
+                            <w:color w:val="000000"/>
+                          </w:rPr>
+                          <w:t>2</w:t>
+                        </w:r>
+                      </w:p>
+                    </w:txbxContent>
+                  </v:textbox>
+                </v:oval>
+                <w10:anchorlock/>
+              </v:group>
+            </w:pict>
+          </mc:Fallback>
+        </mc:AlternateContent>
+      </w:r>
+    </w:p>
+    <w:p>
+      <w:pPr>
+        <w:pStyle w:val="ListParagraph"/>
+        <w:numPr>
+          <w:ilvl w:val="1"/>
+          <w:numId w:val="1"/>
+        </w:numPr>
+        <w:rPr>
+          <w:lang w:eastAsia="zh-TW"/>
+        </w:rPr>
+      </w:pPr>
+      <w:r>
+        <w:rPr>
+          <w:lang w:eastAsia="zh-TW"/>
+        </w:rPr>
+        <w:lastRenderedPageBreak/>
+        <w:t>Local host</w:t>
+      </w:r>
+      <w:r>
+        <w:rPr>
+          <w:rFonts w:hint="eastAsia"/>
+          <w:lang w:eastAsia="zh-TW"/>
+        </w:rPr>
+        <w:t>需要下的</w:t>
+      </w:r>
+      <w:r>
+        <w:rPr>
+          <w:rFonts w:hint="eastAsia"/>
+          <w:lang w:eastAsia="zh-TW"/>
+        </w:rPr>
+        <w:t>command</w:t>
+      </w:r>
+    </w:p>
+    <w:p>
+      <w:pPr>
+        <w:pStyle w:val="ListParagraph"/>
+        <w:numPr>
+          <w:ilvl w:val="2"/>
+          <w:numId w:val="1"/>
+        </w:numPr>
+        <w:rPr>
+          <w:lang w:eastAsia="zh-TW"/>
+        </w:rPr>
+      </w:pPr>
+      <w:r>
+        <w:rPr>
+          <w:lang w:eastAsia="zh-TW"/>
+        </w:rPr>
+        <w:t xml:space="preserve">cd </w:t>
+      </w:r>
+      <w:r>
+        <w:rPr>
+          <w:rFonts w:hint="eastAsia"/>
+          <w:lang w:eastAsia="zh-TW"/>
+        </w:rPr>
+        <w:t>目的資料夾</w:t>
+      </w:r>
+    </w:p>
+    <w:p>
+      <w:pPr>
+        <w:pStyle w:val="ListParagraph"/>
+        <w:numPr>
+          <w:ilvl w:val="2"/>
+          <w:numId w:val="1"/>
+        </w:numPr>
+        <w:rPr>
+          <w:lang w:eastAsia="zh-TW"/>
+        </w:rPr>
+      </w:pPr>
+      <w:r>
+        <w:rPr>
+          <w:rFonts w:hint="eastAsia"/>
+          <w:lang w:eastAsia="zh-TW"/>
+        </w:rPr>
+        <w:t>g</w:t>
+      </w:r>
+      <w:r>
+        <w:rPr>
+          <w:lang w:eastAsia="zh-TW"/>
+        </w:rPr>
+        <w:t xml:space="preserve">it </w:t>
+      </w:r>
+      <w:proofErr w:type="spellStart"/>
+      <w:r>
+        <w:rPr>
+          <w:lang w:eastAsia="zh-TW"/>
+        </w:rPr>
+        <w:t>init</w:t>
+      </w:r>
+      <w:proofErr w:type="spellEnd"/>
+    </w:p>
+    <w:p>
+      <w:pPr>
+        <w:pStyle w:val="ListParagraph"/>
+        <w:numPr>
+          <w:ilvl w:val="2"/>
+          <w:numId w:val="1"/>
+        </w:numPr>
+        <w:rPr>
+          <w:lang w:eastAsia="zh-TW"/>
+        </w:rPr>
+      </w:pPr>
+      <w:r>
+        <w:rPr>
+          <w:lang w:eastAsia="zh-TW"/>
+        </w:rPr>
+        <w:t xml:space="preserve">git </w:t>
+      </w:r>
+      <w:proofErr w:type="gramStart"/>
+      <w:r>
+        <w:rPr>
+          <w:lang w:eastAsia="zh-TW"/>
+        </w:rPr>
+        <w:t>add .</w:t>
+      </w:r>
+      <w:proofErr w:type="gramEnd"/>
+    </w:p>
+    <w:p>
+      <w:pPr>
+        <w:pStyle w:val="ListParagraph"/>
+        <w:numPr>
+          <w:ilvl w:val="2"/>
+          <w:numId w:val="1"/>
+        </w:numPr>
+        <w:rPr>
+          <w:lang w:eastAsia="zh-TW"/>
+        </w:rPr>
+      </w:pPr>
+      <w:r>
+        <w:rPr>
+          <w:lang w:eastAsia="zh-TW"/>
+        </w:rPr>
+        <w:t>git commit -m “message”</w:t>
+      </w:r>
+    </w:p>
+    <w:p>
+      <w:pPr>
+        <w:pStyle w:val="ListParagraph"/>
+        <w:numPr>
+          <w:ilvl w:val="2"/>
+          <w:numId w:val="1"/>
+        </w:numPr>
+        <w:rPr>
+          <w:lang w:eastAsia="zh-TW"/>
+        </w:rPr>
+      </w:pPr>
+      <w:r>
+        <w:rPr>
+          <w:lang w:eastAsia="zh-TW"/>
+        </w:rPr>
+        <w:t>git remote add origin &lt;</w:t>
+      </w:r>
+      <w:proofErr w:type="spellStart"/>
+      <w:r>
+        <w:rPr>
+          <w:lang w:eastAsia="zh-TW"/>
+        </w:rPr>
+        <w:t>url</w:t>
+      </w:r>
+      <w:proofErr w:type="spellEnd"/>
+      <w:r>
+        <w:rPr>
+          <w:lang w:eastAsia="zh-TW"/>
+        </w:rPr>
+        <w:t>&gt;, &lt;</w:t>
+      </w:r>
+      <w:proofErr w:type="spellStart"/>
+      <w:r>
+        <w:rPr>
+          <w:lang w:eastAsia="zh-TW"/>
+        </w:rPr>
+        <w:t>url</w:t>
+      </w:r>
+      <w:proofErr w:type="spellEnd"/>
+      <w:r>
+        <w:rPr>
+          <w:lang w:eastAsia="zh-TW"/>
+        </w:rPr>
+        <w:t>&gt;</w:t>
+      </w:r>
+      <w:r>
+        <w:rPr>
+          <w:rFonts w:hint="eastAsia"/>
+          <w:lang w:eastAsia="zh-TW"/>
+        </w:rPr>
+        <w:t>到</w:t>
+      </w:r>
+      <w:proofErr w:type="spellStart"/>
+      <w:r>
+        <w:rPr>
+          <w:rFonts w:hint="eastAsia"/>
+          <w:lang w:eastAsia="zh-TW"/>
+        </w:rPr>
+        <w:t>g</w:t>
+      </w:r>
+      <w:r>
+        <w:rPr>
+          <w:lang w:eastAsia="zh-TW"/>
+        </w:rPr>
+        <w:t>ithub</w:t>
+      </w:r>
+      <w:proofErr w:type="spellEnd"/>
+      <w:r>
+        <w:rPr>
+          <w:rFonts w:hint="eastAsia"/>
+          <w:lang w:eastAsia="zh-TW"/>
+        </w:rPr>
+        <w:t>上</w:t>
+      </w:r>
+      <w:r>
+        <w:rPr>
+          <w:rFonts w:hint="eastAsia"/>
+          <w:lang w:eastAsia="zh-TW"/>
+        </w:rPr>
+        <w:t>c</w:t>
+      </w:r>
+      <w:r>
+        <w:rPr>
+          <w:lang w:eastAsia="zh-TW"/>
+        </w:rPr>
+        <w:t>opy</w:t>
+      </w:r>
+    </w:p>
+    <w:p>
+      <w:pPr>
+        <w:pStyle w:val="ListParagraph"/>
+        <w:numPr>
+          <w:ilvl w:val="2"/>
+          <w:numId w:val="1"/>
+        </w:numPr>
+        <w:rPr>
+          <w:lang w:eastAsia="zh-TW"/>
+        </w:rPr>
+      </w:pPr>
+      <w:r>
+        <w:rPr>
+          <w:lang w:eastAsia="zh-TW"/>
+        </w:rPr>
+        <w:t>git push -u origin master, u</w:t>
+      </w:r>
+      <w:r>
+        <w:rPr>
+          <w:rFonts w:hint="eastAsia"/>
+          <w:lang w:eastAsia="zh-TW"/>
+        </w:rPr>
+        <w:t>表示</w:t>
+      </w:r>
+      <w:r>
+        <w:rPr>
+          <w:rFonts w:hint="eastAsia"/>
+          <w:lang w:eastAsia="zh-TW"/>
+        </w:rPr>
+        <w:t>u</w:t>
+      </w:r>
+      <w:r>
+        <w:rPr>
+          <w:lang w:eastAsia="zh-TW"/>
+        </w:rPr>
+        <w:t>pdate</w:t>
+      </w:r>
+      <w:r>
+        <w:rPr>
+          <w:rFonts w:hint="eastAsia"/>
+          <w:lang w:eastAsia="zh-TW"/>
+        </w:rPr>
+        <w:t>.</w:t>
+      </w:r>
+    </w:p>
+    <w:p>
+      <w:pPr>
+        <w:pStyle w:val="ListParagraph"/>
+        <w:numPr>
+          <w:ilvl w:val="1"/>
+          <w:numId w:val="1"/>
+        </w:numPr>
+        <w:rPr>
+          <w:lang w:eastAsia="zh-TW"/>
+        </w:rPr>
+      </w:pPr>
+      <w:r>
+        <w:rPr>
+          <w:rFonts w:hint="eastAsia"/>
+          <w:lang w:eastAsia="zh-TW"/>
+        </w:rPr>
+        <w:t>至</w:t>
+      </w:r>
+      <w:proofErr w:type="spellStart"/>
+      <w:r>
+        <w:rPr>
+          <w:rFonts w:hint="eastAsia"/>
+          <w:lang w:eastAsia="zh-TW"/>
+        </w:rPr>
+        <w:t>g</w:t>
+      </w:r>
+      <w:r>
+        <w:rPr>
+          <w:lang w:eastAsia="zh-TW"/>
+        </w:rPr>
+        <w:t>ithub</w:t>
+      </w:r>
+      <w:proofErr w:type="spellEnd"/>
+      <w:r>
+        <w:rPr>
+          <w:rFonts w:hint="eastAsia"/>
+          <w:lang w:eastAsia="zh-TW"/>
+        </w:rPr>
+        <w:t>上新增</w:t>
+      </w:r>
+      <w:r>
+        <w:rPr>
+          <w:rFonts w:hint="eastAsia"/>
+          <w:lang w:eastAsia="zh-TW"/>
+        </w:rPr>
+        <w:t>R</w:t>
+      </w:r>
+      <w:r>
+        <w:rPr>
+          <w:lang w:eastAsia="zh-TW"/>
+        </w:rPr>
+        <w:t>EADME.md</w:t>
       </w:r>
     </w:p>
     <w:p>

</xml_diff>

<commit_message>
add win install description
</commit_message>
<xml_diff>
--- a/git/20171118_how_to_use_github.docx
+++ b/git/20171118_how_to_use_github.docx
@@ -1,6 +1,6 @@
 
 <file path=word/document.xml><?xml version="1.0" encoding="utf-8"?>
-<w:document xmlns:wpc="http://schemas.microsoft.com/office/word/2010/wordprocessingCanvas" xmlns:cx="http://schemas.microsoft.com/office/drawing/2014/chartex" xmlns:cx1="http://schemas.microsoft.com/office/drawing/2015/9/8/chartex" xmlns:cx2="http://schemas.microsoft.com/office/drawing/2015/10/21/chartex" xmlns:cx3="http://schemas.microsoft.com/office/drawing/2016/5/9/chartex" xmlns:cx4="http://schemas.microsoft.com/office/drawing/2016/5/10/chartex" xmlns:cx5="http://schemas.microsoft.com/office/drawing/2016/5/11/chartex" xmlns:cx6="http://schemas.microsoft.com/office/drawing/2016/5/12/chartex" xmlns:cx7="http://schemas.microsoft.com/office/drawing/2016/5/13/chartex" xmlns:cx8="http://schemas.microsoft.com/office/drawing/2016/5/14/chartex" xmlns:mc="http://schemas.openxmlformats.org/markup-compatibility/2006" xmlns:aink="http://schemas.microsoft.com/office/drawing/2016/ink" xmlns:am3d="http://schemas.microsoft.com/office/drawing/2017/model3d" xmlns:o="urn:schemas-microsoft-com:office:office" xmlns:r="http://schemas.openxmlformats.org/officeDocument/2006/relationships" xmlns:m="http://schemas.openxmlformats.org/officeDocument/2006/math" xmlns:v="urn:schemas-microsoft-com:vml" xmlns:wp14="http://schemas.microsoft.com/office/word/2010/wordprocessingDrawing" xmlns:wp="http://schemas.openxmlformats.org/drawingml/2006/wordprocessingDrawing" xmlns:w10="urn:schemas-microsoft-com:office:word" xmlns:w="http://schemas.openxmlformats.org/wordprocessingml/2006/main" xmlns:w14="http://schemas.microsoft.com/office/word/2010/wordml" xmlns:w15="http://schemas.microsoft.com/office/word/2012/wordml" xmlns:w16cex="http://schemas.microsoft.com/office/word/2018/wordml/cex" xmlns:w16cid="http://schemas.microsoft.com/office/word/2016/wordml/cid" xmlns:w16="http://schemas.microsoft.com/office/word/2018/wordml" xmlns:w16se="http://schemas.microsoft.com/office/word/2015/wordml/symex" xmlns:wpg="http://schemas.microsoft.com/office/word/2010/wordprocessingGroup" xmlns:wpi="http://schemas.microsoft.com/office/word/2010/wordprocessingInk" xmlns:wne="http://schemas.microsoft.com/office/word/2006/wordml" xmlns:wps="http://schemas.microsoft.com/office/word/2010/wordprocessingShape" mc:Ignorable="w14 w15 w16se w16cid w16 w16cex wp14">
+<w:document xmlns:wpc="http://schemas.microsoft.com/office/word/2010/wordprocessingCanvas" xmlns:cx="http://schemas.microsoft.com/office/drawing/2014/chartex" xmlns:cx1="http://schemas.microsoft.com/office/drawing/2015/9/8/chartex" xmlns:cx2="http://schemas.microsoft.com/office/drawing/2015/10/21/chartex" xmlns:cx3="http://schemas.microsoft.com/office/drawing/2016/5/9/chartex" xmlns:cx4="http://schemas.microsoft.com/office/drawing/2016/5/10/chartex" xmlns:cx5="http://schemas.microsoft.com/office/drawing/2016/5/11/chartex" xmlns:cx6="http://schemas.microsoft.com/office/drawing/2016/5/12/chartex" xmlns:cx7="http://schemas.microsoft.com/office/drawing/2016/5/13/chartex" xmlns:cx8="http://schemas.microsoft.com/office/drawing/2016/5/14/chartex" xmlns:mc="http://schemas.openxmlformats.org/markup-compatibility/2006" xmlns:aink="http://schemas.microsoft.com/office/drawing/2016/ink" xmlns:am3d="http://schemas.microsoft.com/office/drawing/2017/model3d" xmlns:o="urn:schemas-microsoft-com:office:office" xmlns:r="http://schemas.openxmlformats.org/officeDocument/2006/relationships" xmlns:m="http://schemas.openxmlformats.org/officeDocument/2006/math" xmlns:v="urn:schemas-microsoft-com:vml" xmlns:wp14="http://schemas.microsoft.com/office/word/2010/wordprocessingDrawing" xmlns:wp="http://schemas.openxmlformats.org/drawingml/2006/wordprocessingDrawing" xmlns:w10="urn:schemas-microsoft-com:office:word" xmlns:w="http://schemas.openxmlformats.org/wordprocessingml/2006/main" xmlns:w14="http://schemas.microsoft.com/office/word/2010/wordml" xmlns:w15="http://schemas.microsoft.com/office/word/2012/wordml" xmlns:w16cex="http://schemas.microsoft.com/office/word/2018/wordml/cex" xmlns:w16cid="http://schemas.microsoft.com/office/word/2016/wordml/cid" xmlns:w16="http://schemas.microsoft.com/office/word/2018/wordml" xmlns:w16sdtdh="http://schemas.microsoft.com/office/word/2020/wordml/sdtdatahash" xmlns:w16se="http://schemas.microsoft.com/office/word/2015/wordml/symex" xmlns:wpg="http://schemas.microsoft.com/office/word/2010/wordprocessingGroup" xmlns:wpi="http://schemas.microsoft.com/office/word/2010/wordprocessingInk" xmlns:wne="http://schemas.microsoft.com/office/word/2006/wordml" xmlns:wps="http://schemas.microsoft.com/office/word/2010/wordprocessingShape" mc:Ignorable="w14 w15 w16se w16cid w16 w16cex w16sdtdh wp14">
   <w:body>
     <w:p>
       <w:pPr>
@@ -37,6 +37,116 @@
         <w:t>github</w:t>
       </w:r>
       <w:proofErr w:type="spellEnd"/>
+    </w:p>
+    <w:p>
+      <w:pPr>
+        <w:pStyle w:val="ListParagraph"/>
+        <w:numPr>
+          <w:ilvl w:val="0"/>
+          <w:numId w:val="1"/>
+        </w:numPr>
+        <w:rPr>
+          <w:lang w:eastAsia="zh-TW"/>
+        </w:rPr>
+      </w:pPr>
+      <w:r>
+        <w:rPr>
+          <w:lang w:eastAsia="zh-TW"/>
+        </w:rPr>
+        <w:t xml:space="preserve">Git </w:t>
+      </w:r>
+      <w:proofErr w:type="gramStart"/>
+      <w:r>
+        <w:rPr>
+          <w:lang w:eastAsia="zh-TW"/>
+        </w:rPr>
+        <w:t>install</w:t>
+      </w:r>
+      <w:proofErr w:type="gramEnd"/>
+    </w:p>
+    <w:p>
+      <w:pPr>
+        <w:pStyle w:val="ListParagraph"/>
+        <w:numPr>
+          <w:ilvl w:val="1"/>
+          <w:numId w:val="1"/>
+        </w:numPr>
+        <w:rPr>
+          <w:lang w:eastAsia="zh-TW"/>
+        </w:rPr>
+      </w:pPr>
+      <w:r>
+        <w:rPr>
+          <w:lang w:eastAsia="zh-TW"/>
+        </w:rPr>
+        <w:t xml:space="preserve">Win -&gt; </w:t>
+      </w:r>
+      <w:r>
+        <w:rPr>
+          <w:rFonts w:hint="eastAsia"/>
+          <w:lang w:eastAsia="zh-TW"/>
+        </w:rPr>
+        <w:t>需要先安裝</w:t>
+      </w:r>
+      <w:r>
+        <w:rPr>
+          <w:rFonts w:hint="eastAsia"/>
+          <w:lang w:eastAsia="zh-TW"/>
+        </w:rPr>
+        <w:t>win</w:t>
+      </w:r>
+      <w:r>
+        <w:rPr>
+          <w:rFonts w:hint="eastAsia"/>
+          <w:lang w:eastAsia="zh-TW"/>
+        </w:rPr>
+        <w:t>的</w:t>
+      </w:r>
+      <w:r>
+        <w:rPr>
+          <w:lang w:eastAsia="zh-TW"/>
+        </w:rPr>
+        <w:t>git</w:t>
+      </w:r>
+      <w:r>
+        <w:rPr>
+          <w:rFonts w:hint="eastAsia"/>
+          <w:lang w:eastAsia="zh-TW"/>
+        </w:rPr>
+        <w:t>軟體，網路上可找到該軟體。</w:t>
+      </w:r>
+    </w:p>
+    <w:p>
+      <w:pPr>
+        <w:pStyle w:val="ListParagraph"/>
+        <w:numPr>
+          <w:ilvl w:val="1"/>
+          <w:numId w:val="1"/>
+        </w:numPr>
+        <w:rPr>
+          <w:lang w:eastAsia="zh-TW"/>
+        </w:rPr>
+      </w:pPr>
+      <w:r>
+        <w:rPr>
+          <w:rFonts w:hint="eastAsia"/>
+          <w:lang w:eastAsia="zh-TW"/>
+        </w:rPr>
+        <w:t>M</w:t>
+      </w:r>
+      <w:r>
+        <w:rPr>
+          <w:lang w:eastAsia="zh-TW"/>
+        </w:rPr>
+        <w:t>AC-&gt; continue</w:t>
+      </w:r>
+    </w:p>
+    <w:p>
+      <w:pPr>
+        <w:rPr>
+          <w:lang w:eastAsia="zh-TW"/>
+        </w:rPr>
+      </w:pPr>
     </w:p>
     <w:p>
       <w:pPr>
@@ -198,7 +308,7 @@
               </wp:inline>
             </w:drawing>
           </mc:Choice>
-          <mc:Fallback xmlns:mo="http://schemas.microsoft.com/office/mac/office/2008/main" xmlns:mv="urn:schemas-microsoft-com:mac:vml">
+          <mc:Fallback xmlns:mv="urn:schemas-microsoft-com:mac:vml" xmlns:mo="http://schemas.microsoft.com/office/mac/office/2008/main">
             <w:pict>
               <v:group w14:anchorId="16EA4D17" id="畫布 19" o:spid="_x0000_s1026" style="width:415.5pt;height:280.5pt;mso-position-horizontal-relative:char;mso-position-vertical-relative:line" coordsize="5276850,3562350" o:gfxdata="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">
                 <v:shapetype id="_x0000_t75" coordsize="21600,21600" o:spt="75" o:preferrelative="t" path="m@4@5l@4@11@9@11@9@5xe" filled="f" stroked="f">
@@ -554,7 +664,7 @@
                               </w:pPr>
                               <w:r>
                                 <w:rPr>
-                                  <w:rFonts w:eastAsia="PMingLiU" w:hint="eastAsia"/>
+                                  <w:rFonts w:eastAsia="新細明體" w:hint="eastAsia"/>
                                   <w:color w:val="000000"/>
                                 </w:rPr>
                                 <w:t>2</w:t>
@@ -613,7 +723,7 @@
                               </w:pPr>
                               <w:r>
                                 <w:rPr>
-                                  <w:rFonts w:eastAsia="PMingLiU" w:hint="eastAsia"/>
+                                  <w:rFonts w:eastAsia="新細明體" w:hint="eastAsia"/>
                                   <w:color w:val="000000"/>
                                 </w:rPr>
                                 <w:t>3</w:t>
@@ -1019,7 +1129,7 @@
                               </w:pPr>
                               <w:r>
                                 <w:rPr>
-                                  <w:rFonts w:eastAsia="PMingLiU" w:hint="eastAsia"/>
+                                  <w:rFonts w:eastAsia="新細明體" w:hint="eastAsia"/>
                                   <w:color w:val="000000"/>
                                 </w:rPr>
                                 <w:t>2</w:t>
@@ -1346,8 +1456,16 @@
         <w:rPr>
           <w:lang w:eastAsia="zh-TW"/>
         </w:rPr>
-        <w:t>, git add .</w:t>
-      </w:r>
+        <w:t xml:space="preserve">, git </w:t>
+      </w:r>
+      <w:proofErr w:type="gramStart"/>
+      <w:r>
+        <w:rPr>
+          <w:lang w:eastAsia="zh-TW"/>
+        </w:rPr>
+        <w:t>add .</w:t>
+      </w:r>
+      <w:proofErr w:type="gramEnd"/>
     </w:p>
     <w:p>
       <w:pPr>
@@ -1370,8 +1488,16 @@
         <w:rPr>
           <w:lang w:eastAsia="zh-TW"/>
         </w:rPr>
-        <w:t xml:space="preserve"> or git add .</w:t>
-      </w:r>
+        <w:t xml:space="preserve"> or git </w:t>
+      </w:r>
+      <w:proofErr w:type="gramStart"/>
+      <w:r>
+        <w:rPr>
+          <w:lang w:eastAsia="zh-TW"/>
+        </w:rPr>
+        <w:t>add .</w:t>
+      </w:r>
+      <w:proofErr w:type="gramEnd"/>
     </w:p>
     <w:p>
       <w:pPr>
@@ -1517,9 +1643,9 @@
           <w:bdr w:val="none" w:sz="0" w:space="0" w:color="auto" w:frame="1"/>
           <w:lang w:eastAsia="zh-TW"/>
         </w:rPr>
-        <w:t>git add ./.</w:t>
-      </w:r>
-      <w:proofErr w:type="spellStart"/>
+        <w:t xml:space="preserve">git </w:t>
+      </w:r>
+      <w:proofErr w:type="gramStart"/>
       <w:r>
         <w:rPr>
           <w:rFonts w:cstheme="minorHAnsi"/>
@@ -1528,9 +1654,9 @@
           <w:bdr w:val="none" w:sz="0" w:space="0" w:color="auto" w:frame="1"/>
           <w:lang w:eastAsia="zh-TW"/>
         </w:rPr>
-        <w:t>vimrc</w:t>
-      </w:r>
-      <w:proofErr w:type="spellEnd"/>
+        <w:t>add .</w:t>
+      </w:r>
+      <w:proofErr w:type="gramEnd"/>
       <w:r>
         <w:rPr>
           <w:rFonts w:cstheme="minorHAnsi"/>
@@ -1539,6 +1665,28 @@
           <w:bdr w:val="none" w:sz="0" w:space="0" w:color="auto" w:frame="1"/>
           <w:lang w:eastAsia="zh-TW"/>
         </w:rPr>
+        <w:t>/.</w:t>
+      </w:r>
+      <w:proofErr w:type="spellStart"/>
+      <w:r>
+        <w:rPr>
+          <w:rFonts w:cstheme="minorHAnsi"/>
+          <w:color w:val="333333"/>
+          <w:spacing w:val="3"/>
+          <w:bdr w:val="none" w:sz="0" w:space="0" w:color="auto" w:frame="1"/>
+          <w:lang w:eastAsia="zh-TW"/>
+        </w:rPr>
+        <w:t>vimrc</w:t>
+      </w:r>
+      <w:proofErr w:type="spellEnd"/>
+      <w:r>
+        <w:rPr>
+          <w:rFonts w:cstheme="minorHAnsi"/>
+          <w:color w:val="333333"/>
+          <w:spacing w:val="3"/>
+          <w:bdr w:val="none" w:sz="0" w:space="0" w:color="auto" w:frame="1"/>
+          <w:lang w:eastAsia="zh-TW"/>
+        </w:rPr>
         <w:t xml:space="preserve"> </w:t>
       </w:r>
     </w:p>
@@ -1662,7 +1810,14 @@
         <w:rPr>
           <w:lang w:eastAsia="zh-TW"/>
         </w:rPr>
-        <w:t>EX: git commit -m “the first time commit .</w:t>
+        <w:t xml:space="preserve">EX: git commit -m “the first time </w:t>
+      </w:r>
+      <w:proofErr w:type="gramStart"/>
+      <w:r>
+        <w:rPr>
+          <w:lang w:eastAsia="zh-TW"/>
+        </w:rPr>
+        <w:t>commit .</w:t>
       </w:r>
       <w:proofErr w:type="spellStart"/>
       <w:r>
@@ -1672,6 +1827,7 @@
         <w:t>vimrc</w:t>
       </w:r>
       <w:proofErr w:type="spellEnd"/>
+      <w:proofErr w:type="gramEnd"/>
       <w:r>
         <w:rPr>
           <w:lang w:eastAsia="zh-TW"/>
@@ -2955,7 +3111,7 @@
                               </w:pPr>
                               <w:r>
                                 <w:rPr>
-                                  <w:rFonts w:eastAsia="PMingLiU" w:hint="eastAsia"/>
+                                  <w:rFonts w:eastAsia="新細明體" w:hint="eastAsia"/>
                                   <w:color w:val="000000"/>
                                 </w:rPr>
                                 <w:t>2</w:t>
@@ -3151,8 +3307,16 @@
         <w:rPr>
           <w:lang w:eastAsia="zh-TW"/>
         </w:rPr>
-        <w:t>git add .</w:t>
-      </w:r>
+        <w:t xml:space="preserve">git </w:t>
+      </w:r>
+      <w:proofErr w:type="gramStart"/>
+      <w:r>
+        <w:rPr>
+          <w:lang w:eastAsia="zh-TW"/>
+        </w:rPr>
+        <w:t>add .</w:t>
+      </w:r>
+      <w:proofErr w:type="gramEnd"/>
     </w:p>
     <w:p>
       <w:pPr>
@@ -3389,7 +3553,7 @@
 </file>
 
 <file path=word/numbering.xml><?xml version="1.0" encoding="utf-8"?>
-<w:numbering xmlns:wpc="http://schemas.microsoft.com/office/word/2010/wordprocessingCanvas" xmlns:cx="http://schemas.microsoft.com/office/drawing/2014/chartex" xmlns:cx1="http://schemas.microsoft.com/office/drawing/2015/9/8/chartex" xmlns:cx2="http://schemas.microsoft.com/office/drawing/2015/10/21/chartex" xmlns:cx3="http://schemas.microsoft.com/office/drawing/2016/5/9/chartex" xmlns:cx4="http://schemas.microsoft.com/office/drawing/2016/5/10/chartex" xmlns:cx5="http://schemas.microsoft.com/office/drawing/2016/5/11/chartex" xmlns:cx6="http://schemas.microsoft.com/office/drawing/2016/5/12/chartex" xmlns:cx7="http://schemas.microsoft.com/office/drawing/2016/5/13/chartex" xmlns:cx8="http://schemas.microsoft.com/office/drawing/2016/5/14/chartex" xmlns:mc="http://schemas.openxmlformats.org/markup-compatibility/2006" xmlns:aink="http://schemas.microsoft.com/office/drawing/2016/ink" xmlns:am3d="http://schemas.microsoft.com/office/drawing/2017/model3d" xmlns:o="urn:schemas-microsoft-com:office:office" xmlns:r="http://schemas.openxmlformats.org/officeDocument/2006/relationships" xmlns:m="http://schemas.openxmlformats.org/officeDocument/2006/math" xmlns:v="urn:schemas-microsoft-com:vml" xmlns:wp14="http://schemas.microsoft.com/office/word/2010/wordprocessingDrawing" xmlns:wp="http://schemas.openxmlformats.org/drawingml/2006/wordprocessingDrawing" xmlns:w10="urn:schemas-microsoft-com:office:word" xmlns:w="http://schemas.openxmlformats.org/wordprocessingml/2006/main" xmlns:w14="http://schemas.microsoft.com/office/word/2010/wordml" xmlns:w15="http://schemas.microsoft.com/office/word/2012/wordml" xmlns:w16cex="http://schemas.microsoft.com/office/word/2018/wordml/cex" xmlns:w16cid="http://schemas.microsoft.com/office/word/2016/wordml/cid" xmlns:w16="http://schemas.microsoft.com/office/word/2018/wordml" xmlns:w16se="http://schemas.microsoft.com/office/word/2015/wordml/symex" xmlns:wpg="http://schemas.microsoft.com/office/word/2010/wordprocessingGroup" xmlns:wpi="http://schemas.microsoft.com/office/word/2010/wordprocessingInk" xmlns:wne="http://schemas.microsoft.com/office/word/2006/wordml" xmlns:wps="http://schemas.microsoft.com/office/word/2010/wordprocessingShape" mc:Ignorable="w14 w15 w16se w16cid w16 w16cex wp14">
+<w:numbering xmlns:wpc="http://schemas.microsoft.com/office/word/2010/wordprocessingCanvas" xmlns:cx="http://schemas.microsoft.com/office/drawing/2014/chartex" xmlns:cx1="http://schemas.microsoft.com/office/drawing/2015/9/8/chartex" xmlns:cx2="http://schemas.microsoft.com/office/drawing/2015/10/21/chartex" xmlns:cx3="http://schemas.microsoft.com/office/drawing/2016/5/9/chartex" xmlns:cx4="http://schemas.microsoft.com/office/drawing/2016/5/10/chartex" xmlns:cx5="http://schemas.microsoft.com/office/drawing/2016/5/11/chartex" xmlns:cx6="http://schemas.microsoft.com/office/drawing/2016/5/12/chartex" xmlns:cx7="http://schemas.microsoft.com/office/drawing/2016/5/13/chartex" xmlns:cx8="http://schemas.microsoft.com/office/drawing/2016/5/14/chartex" xmlns:mc="http://schemas.openxmlformats.org/markup-compatibility/2006" xmlns:aink="http://schemas.microsoft.com/office/drawing/2016/ink" xmlns:am3d="http://schemas.microsoft.com/office/drawing/2017/model3d" xmlns:o="urn:schemas-microsoft-com:office:office" xmlns:r="http://schemas.openxmlformats.org/officeDocument/2006/relationships" xmlns:m="http://schemas.openxmlformats.org/officeDocument/2006/math" xmlns:v="urn:schemas-microsoft-com:vml" xmlns:wp14="http://schemas.microsoft.com/office/word/2010/wordprocessingDrawing" xmlns:wp="http://schemas.openxmlformats.org/drawingml/2006/wordprocessingDrawing" xmlns:w10="urn:schemas-microsoft-com:office:word" xmlns:w="http://schemas.openxmlformats.org/wordprocessingml/2006/main" xmlns:w14="http://schemas.microsoft.com/office/word/2010/wordml" xmlns:w15="http://schemas.microsoft.com/office/word/2012/wordml" xmlns:w16cex="http://schemas.microsoft.com/office/word/2018/wordml/cex" xmlns:w16cid="http://schemas.microsoft.com/office/word/2016/wordml/cid" xmlns:w16="http://schemas.microsoft.com/office/word/2018/wordml" xmlns:w16sdtdh="http://schemas.microsoft.com/office/word/2020/wordml/sdtdatahash" xmlns:w16se="http://schemas.microsoft.com/office/word/2015/wordml/symex" xmlns:wpg="http://schemas.microsoft.com/office/word/2010/wordprocessingGroup" xmlns:wpi="http://schemas.microsoft.com/office/word/2010/wordprocessingInk" xmlns:wne="http://schemas.microsoft.com/office/word/2006/wordml" xmlns:wps="http://schemas.microsoft.com/office/word/2010/wordprocessingShape" mc:Ignorable="w14 w15 w16se w16cid w16 w16cex w16sdtdh wp14">
   <w:abstractNum w:abstractNumId="0" w15:restartNumberingAfterBreak="0">
     <w:nsid w:val="12F57BA5"/>
     <w:multiLevelType w:val="hybridMultilevel"/>
@@ -3599,11 +3763,11 @@
 </file>
 
 <file path=word/styles.xml><?xml version="1.0" encoding="utf-8"?>
-<w:styles xmlns:mc="http://schemas.openxmlformats.org/markup-compatibility/2006" xmlns:r="http://schemas.openxmlformats.org/officeDocument/2006/relationships" xmlns:w="http://schemas.openxmlformats.org/wordprocessingml/2006/main" xmlns:w14="http://schemas.microsoft.com/office/word/2010/wordml" xmlns:w15="http://schemas.microsoft.com/office/word/2012/wordml" xmlns:w16cex="http://schemas.microsoft.com/office/word/2018/wordml/cex" xmlns:w16cid="http://schemas.microsoft.com/office/word/2016/wordml/cid" xmlns:w16="http://schemas.microsoft.com/office/word/2018/wordml" xmlns:w16se="http://schemas.microsoft.com/office/word/2015/wordml/symex" mc:Ignorable="w14 w15 w16se w16cid w16 w16cex">
+<w:styles xmlns:mc="http://schemas.openxmlformats.org/markup-compatibility/2006" xmlns:r="http://schemas.openxmlformats.org/officeDocument/2006/relationships" xmlns:w="http://schemas.openxmlformats.org/wordprocessingml/2006/main" xmlns:w14="http://schemas.microsoft.com/office/word/2010/wordml" xmlns:w15="http://schemas.microsoft.com/office/word/2012/wordml" xmlns:w16cex="http://schemas.microsoft.com/office/word/2018/wordml/cex" xmlns:w16cid="http://schemas.microsoft.com/office/word/2016/wordml/cid" xmlns:w16="http://schemas.microsoft.com/office/word/2018/wordml" xmlns:w16sdtdh="http://schemas.microsoft.com/office/word/2020/wordml/sdtdatahash" xmlns:w16se="http://schemas.microsoft.com/office/word/2015/wordml/symex" mc:Ignorable="w14 w15 w16se w16cid w16 w16cex w16sdtdh">
   <w:docDefaults>
     <w:rPrDefault>
       <w:rPr>
-        <w:rFonts w:asciiTheme="minorHAnsi" w:eastAsia="PMingLiU" w:hAnsiTheme="minorHAnsi" w:cstheme="minorBidi"/>
+        <w:rFonts w:asciiTheme="minorHAnsi" w:eastAsia="新細明體" w:hAnsiTheme="minorHAnsi" w:cstheme="minorBidi"/>
         <w:sz w:val="24"/>
         <w:szCs w:val="24"/>
         <w:lang w:val="en-US" w:eastAsia="en-US" w:bidi="ar-SA"/>
@@ -4052,7 +4216,7 @@
     <w:unhideWhenUsed/>
     <w:rsid w:val="00531EF5"/>
     <w:rPr>
-      <w:rFonts w:ascii="Courier New" w:eastAsia="PMingLiU" w:hAnsi="Courier New" w:cs="Courier New"/>
+      <w:rFonts w:ascii="Courier New" w:eastAsia="新細明體" w:hAnsi="Courier New" w:cs="Courier New"/>
       <w:sz w:val="20"/>
       <w:szCs w:val="20"/>
     </w:rPr>

</xml_diff>